<commit_message>
add some updates on the file
</commit_message>
<xml_diff>
--- a/REQUIREMENT.docx
+++ b/REQUIREMENT.docx
@@ -162,9 +162,10 @@
           <w:sz w:val="32"/>
           <w:szCs w:val="32"/>
         </w:rPr>
-        <w:t xml:space="preserve">dormitory management system </w:t>
-      </w:r>
-      <w:proofErr w:type="spellStart"/>
+        <w:t>woldia university</w:t>
+      </w:r>
+      <w:bookmarkStart w:id="0" w:name="_GoBack"/>
+      <w:bookmarkEnd w:id="0"/>
       <w:r>
         <w:rPr>
           <w:rStyle w:val="BookTitle"/>
@@ -172,9 +173,26 @@
           <w:sz w:val="32"/>
           <w:szCs w:val="32"/>
         </w:rPr>
-        <w:t>srs</w:t>
-      </w:r>
-      <w:proofErr w:type="spellEnd"/>
+        <w:t xml:space="preserve"> </w:t>
+      </w:r>
+      <w:r>
+        <w:rPr>
+          <w:rStyle w:val="BookTitle"/>
+          <w:rFonts w:ascii="Times New Roman" w:hAnsi="Times New Roman" w:cs="Times New Roman"/>
+          <w:sz w:val="32"/>
+          <w:szCs w:val="32"/>
+        </w:rPr>
+        <w:t>dormitory management system</w:t>
+      </w:r>
+      <w:r>
+        <w:rPr>
+          <w:rStyle w:val="BookTitle"/>
+          <w:rFonts w:ascii="Times New Roman" w:hAnsi="Times New Roman" w:cs="Times New Roman"/>
+          <w:sz w:val="32"/>
+          <w:szCs w:val="32"/>
+        </w:rPr>
+        <w:t xml:space="preserve"> </w:t>
+      </w:r>
     </w:p>
     <w:p>
       <w:pPr>
@@ -2580,7 +2598,7 @@
           <w:szCs w:val="32"/>
         </w:rPr>
       </w:pPr>
-      <w:bookmarkStart w:id="0" w:name="_Toc169989274"/>
+      <w:bookmarkStart w:id="1" w:name="_Toc169989274"/>
       <w:r>
         <w:rPr>
           <w:rFonts w:ascii="Times New Roman" w:hAnsi="Times New Roman" w:cs="Times New Roman"/>
@@ -2590,7 +2608,7 @@
         <w:lastRenderedPageBreak/>
         <w:t>CHAPTER ONE</w:t>
       </w:r>
-      <w:bookmarkEnd w:id="0"/>
+      <w:bookmarkEnd w:id="1"/>
     </w:p>
     <w:p>
       <w:pPr>
@@ -2601,7 +2619,7 @@
           <w:szCs w:val="28"/>
         </w:rPr>
       </w:pPr>
-      <w:bookmarkStart w:id="1" w:name="_Toc169989275"/>
+      <w:bookmarkStart w:id="2" w:name="_Toc169989275"/>
       <w:r>
         <w:rPr>
           <w:rFonts w:ascii="Times New Roman" w:hAnsi="Times New Roman" w:cs="Times New Roman"/>
@@ -2610,7 +2628,7 @@
         </w:rPr>
         <w:t>Introduction</w:t>
       </w:r>
-      <w:bookmarkEnd w:id="1"/>
+      <w:bookmarkEnd w:id="2"/>
     </w:p>
     <w:p>
       <w:pPr>
@@ -2699,7 +2717,6 @@
         </w:rPr>
         <w:t xml:space="preserve">Hence, developing the system using technology has a tremendous effect for organizations and offices; which is in our case the </w:t>
       </w:r>
-      <w:proofErr w:type="spellStart"/>
       <w:proofErr w:type="gramStart"/>
       <w:r>
         <w:rPr>
@@ -2715,7 +2732,6 @@
         </w:rPr>
         <w:t>oldia</w:t>
       </w:r>
-      <w:proofErr w:type="spellEnd"/>
       <w:proofErr w:type="gramEnd"/>
       <w:r>
         <w:rPr>
@@ -2781,7 +2797,7 @@
           <w:szCs w:val="28"/>
         </w:rPr>
       </w:pPr>
-      <w:bookmarkStart w:id="2" w:name="_Toc169989276"/>
+      <w:bookmarkStart w:id="3" w:name="_Toc169989276"/>
       <w:r>
         <w:rPr>
           <w:rFonts w:ascii="Times New Roman" w:hAnsi="Times New Roman" w:cs="Times New Roman"/>
@@ -2799,7 +2815,7 @@
         </w:rPr>
         <w:t>Organizational background</w:t>
       </w:r>
-      <w:bookmarkEnd w:id="2"/>
+      <w:bookmarkEnd w:id="3"/>
     </w:p>
     <w:p>
       <w:pPr>
@@ -3151,8 +3167,6 @@
         </w:rPr>
         <w:t xml:space="preserve"> the number of departments doubled in to 24. Currently, the university has a student population of over 10,000.</w:t>
       </w:r>
-      <w:bookmarkStart w:id="3" w:name="_GoBack"/>
-      <w:bookmarkEnd w:id="3"/>
     </w:p>
     <w:p>
       <w:pPr>
@@ -12692,7 +12706,7 @@
           <w:rPr>
             <w:noProof/>
           </w:rPr>
-          <w:t>7</w:t>
+          <w:t>1</w:t>
         </w:r>
         <w:r>
           <w:rPr>
@@ -17218,7 +17232,7 @@
 </file>
 
 <file path=customXml/itemProps1.xml><?xml version="1.0" encoding="utf-8"?>
-<ds:datastoreItem xmlns:ds="http://schemas.openxmlformats.org/officeDocument/2006/customXml" ds:itemID="{0FA3CF12-5E19-4D49-8220-8DDC307DD1A7}">
+<ds:datastoreItem xmlns:ds="http://schemas.openxmlformats.org/officeDocument/2006/customXml" ds:itemID="{CE814332-B911-438B-ACA8-4B150393BE0D}">
   <ds:schemaRefs>
     <ds:schemaRef ds:uri="http://schemas.openxmlformats.org/officeDocument/2006/bibliography"/>
   </ds:schemaRefs>

</xml_diff>